<commit_message>
Requerimientos funcionales del 1 al 29
</commit_message>
<xml_diff>
--- a/prompt.docx
+++ b/prompt.docx
@@ -4,19 +4,7 @@
   <w:body>
     <w:p>
       <w:r>
-        <w:t xml:space="preserve">Quiero crear una aplicación en Python usando Django para gestión y procesamiento de </w:t>
-      </w:r>
-      <w:proofErr w:type="gramStart"/>
-      <w:r>
-        <w:t>tickets</w:t>
-      </w:r>
-      <w:proofErr w:type="gramEnd"/>
-      <w:r>
-        <w:t xml:space="preserve"> técnicos de desarrollo. La aplicación debe incluir lo </w:t>
-      </w:r>
-      <w:proofErr w:type="gramStart"/>
-      <w:r>
-        <w:t>siguiente:</w:t>
+        <w:t>Quiero crear una aplicación en Python usando Django para gestión y procesamiento de tickets técnicos de desarrollo. La aplicación debe incluir lo siguiente:</w:t>
       </w:r>
       <w:r>
         <w:rPr>
@@ -24,7 +12,6 @@
         </w:rPr>
         <w:t>🔐</w:t>
       </w:r>
-      <w:proofErr w:type="gramEnd"/>
       <w:r>
         <w:t xml:space="preserve"> 1. Autenticación y gestión de </w:t>
       </w:r>
@@ -37,13 +24,8 @@
         <w:t xml:space="preserve"> el sistema de autenticación de Django (</w:t>
       </w:r>
       <w:proofErr w:type="spellStart"/>
-      <w:proofErr w:type="gramStart"/>
-      <w:r>
-        <w:t>django.contrib</w:t>
-      </w:r>
-      <w:proofErr w:type="gramEnd"/>
-      <w:r>
-        <w:t>.auth</w:t>
+      <w:r>
+        <w:t>django.contrib.auth</w:t>
       </w:r>
       <w:proofErr w:type="spellEnd"/>
       <w:r>
@@ -268,28 +250,18 @@
         <w:t xml:space="preserve"> del tipo de </w:t>
       </w:r>
       <w:proofErr w:type="spellStart"/>
-      <w:proofErr w:type="gramStart"/>
       <w:r>
         <w:t>solicitud:a</w:t>
       </w:r>
       <w:proofErr w:type="spellEnd"/>
       <w:r>
-        <w:t>.</w:t>
-      </w:r>
-      <w:proofErr w:type="gramEnd"/>
-      <w:r>
-        <w:t xml:space="preserve"> Para "Creación de tabla" o "Modificación de </w:t>
-      </w:r>
-      <w:proofErr w:type="spellStart"/>
-      <w:r>
-        <w:t>tabla</w:t>
-      </w:r>
-      <w:proofErr w:type="gramStart"/>
-      <w:r>
-        <w:t>":Subir</w:t>
-      </w:r>
-      <w:proofErr w:type="spellEnd"/>
-      <w:proofErr w:type="gramEnd"/>
+        <w:t xml:space="preserve">. Para "Creación de tabla" o "Modificación de </w:t>
+      </w:r>
+      <w:proofErr w:type="spellStart"/>
+      <w:r>
+        <w:t>tabla":Subir</w:t>
+      </w:r>
+      <w:proofErr w:type="spellEnd"/>
       <w:r>
         <w:t xml:space="preserve"> archivo Excel con especificación de columnas, tipos, </w:t>
       </w:r>
@@ -311,14 +283,9 @@
       </w:r>
       <w:proofErr w:type="spellStart"/>
       <w:r>
-        <w:t>roles</w:t>
-      </w:r>
-      <w:proofErr w:type="gramStart"/>
-      <w:r>
-        <w:t>":Subir</w:t>
-      </w:r>
-      <w:proofErr w:type="spellEnd"/>
-      <w:proofErr w:type="gramEnd"/>
+        <w:t>roles":Subir</w:t>
+      </w:r>
+      <w:proofErr w:type="spellEnd"/>
       <w:r>
         <w:t xml:space="preserve"> archivo Excel con estructura </w:t>
       </w:r>
@@ -364,14 +331,9 @@
       </w:r>
       <w:proofErr w:type="spellStart"/>
       <w:r>
-        <w:t>Despliegue</w:t>
-      </w:r>
-      <w:proofErr w:type="gramStart"/>
-      <w:r>
-        <w:t>":Permitir</w:t>
-      </w:r>
-      <w:proofErr w:type="spellEnd"/>
-      <w:proofErr w:type="gramEnd"/>
+        <w:t>Despliegue":Permitir</w:t>
+      </w:r>
+      <w:proofErr w:type="spellEnd"/>
       <w:r>
         <w:t xml:space="preserve"> </w:t>
       </w:r>
@@ -708,12 +670,10 @@
         <w:t xml:space="preserve">Lo mismo que el usuario tipo ingeniero </w:t>
       </w:r>
       <w:proofErr w:type="spellStart"/>
-      <w:proofErr w:type="gramStart"/>
       <w:r>
         <w:t>devops</w:t>
       </w:r>
       <w:proofErr w:type="spellEnd"/>
-      <w:proofErr w:type="gramEnd"/>
       <w:r>
         <w:t xml:space="preserve"> pero para las solicitudes de tipo </w:t>
       </w:r>
@@ -803,15 +763,7 @@
         <w:t>Agregar tipos de solicitudes: creación de bases de datos, creación de esquemas</w:t>
       </w:r>
       <w:r>
-        <w:t xml:space="preserve">, compilación de scripts de </w:t>
-      </w:r>
-      <w:proofErr w:type="gramStart"/>
-      <w:r>
-        <w:t>tickets</w:t>
-      </w:r>
-      <w:proofErr w:type="gramEnd"/>
-      <w:r>
-        <w:t xml:space="preserve"> solicitado en ambientes de QA y PU</w:t>
+        <w:t>, compilación de scripts de tickets solicitado en ambientes de QA y PU</w:t>
       </w:r>
     </w:p>
     <w:p>
@@ -895,15 +847,7 @@
         </w:numPr>
       </w:pPr>
       <w:r>
-        <w:t xml:space="preserve"> Si el tipo de solicitud es, compilación de scripts de </w:t>
-      </w:r>
-      <w:proofErr w:type="gramStart"/>
-      <w:r>
-        <w:t>tickets</w:t>
-      </w:r>
-      <w:proofErr w:type="gramEnd"/>
-      <w:r>
-        <w:t xml:space="preserve"> solicitado permita seleccionar en que ambientes se debe ejecutar el script</w:t>
+        <w:t xml:space="preserve"> Si el tipo de solicitud es, compilación de scripts de tickets solicitado permita seleccionar en que ambientes se debe ejecutar el script</w:t>
       </w:r>
     </w:p>
     <w:p>
@@ -1036,12 +980,10 @@
         <w:t xml:space="preserve"> e genere el script, que solo el usuario de tipo ingeniero de base de datos pueda </w:t>
       </w:r>
       <w:proofErr w:type="spellStart"/>
-      <w:proofErr w:type="gramStart"/>
       <w:r>
         <w:t>generarlo,que</w:t>
       </w:r>
       <w:proofErr w:type="spellEnd"/>
-      <w:proofErr w:type="gramEnd"/>
       <w:r>
         <w:t xml:space="preserve"> el usuario de tipo ingeniero de desarrollo, cree la solicitud y </w:t>
       </w:r>
@@ -1081,15 +1023,7 @@
         </w:numPr>
       </w:pPr>
       <w:r>
-        <w:t xml:space="preserve">Si es tipo de solicitud crear tabla, el usuario tipo ingeniero de base de datos, solo pueda cambiarla a estado </w:t>
-      </w:r>
-      <w:proofErr w:type="gramStart"/>
-      <w:r>
-        <w:t>finalizada,  cuando</w:t>
-      </w:r>
-      <w:proofErr w:type="gramEnd"/>
-      <w:r>
-        <w:t xml:space="preserve"> ya haya generado el </w:t>
+        <w:t xml:space="preserve">Si es tipo de solicitud crear tabla, el usuario tipo ingeniero de base de datos, solo pueda cambiarla a estado finalizada,  cuando ya haya generado el </w:t>
       </w:r>
       <w:proofErr w:type="spellStart"/>
       <w:r>
@@ -1167,14 +1101,12 @@
       <w:r>
         <w:t xml:space="preserve">que al consultar ver el detalle de la solicitud no vea el </w:t>
       </w:r>
-      <w:proofErr w:type="gramStart"/>
       <w:r>
         <w:t>script</w:t>
       </w:r>
       <w:r>
-        <w:t xml:space="preserve"> .</w:t>
-      </w:r>
-      <w:proofErr w:type="gramEnd"/>
+        <w:t>.</w:t>
+      </w:r>
       <w:r>
         <w:t xml:space="preserve"> </w:t>
       </w:r>
@@ -1217,6 +1149,162 @@
       </w:pPr>
       <w:r>
         <w:t>implementar la estructura del archivo de Excel para crear usuarios y asignar permisos</w:t>
+      </w:r>
+    </w:p>
+    <w:p>
+      <w:pPr>
+        <w:pStyle w:val="Prrafodelista"/>
+        <w:numPr>
+          <w:ilvl w:val="0"/>
+          <w:numId w:val="5"/>
+        </w:numPr>
+      </w:pPr>
+      <w:r>
+        <w:t>que para crear una solicitud se tenga que seleccionar un proyecto</w:t>
+      </w:r>
+    </w:p>
+    <w:p>
+      <w:pPr>
+        <w:pStyle w:val="Prrafodelista"/>
+        <w:numPr>
+          <w:ilvl w:val="0"/>
+          <w:numId w:val="5"/>
+        </w:numPr>
+      </w:pPr>
+      <w:r>
+        <w:t>que</w:t>
+      </w:r>
+      <w:r>
+        <w:t xml:space="preserve"> los usuarios solo los cree el usuario de tipo </w:t>
+      </w:r>
+      <w:proofErr w:type="spellStart"/>
+      <w:r>
+        <w:t>admin</w:t>
+      </w:r>
+      <w:proofErr w:type="spellEnd"/>
+      <w:r>
+        <w:t xml:space="preserve">, que no se puedan crear en la </w:t>
+      </w:r>
+      <w:r>
+        <w:t>página</w:t>
+      </w:r>
+      <w:r>
+        <w:t xml:space="preserve"> de </w:t>
+      </w:r>
+      <w:proofErr w:type="spellStart"/>
+      <w:r>
+        <w:t>login</w:t>
+      </w:r>
+      <w:proofErr w:type="spellEnd"/>
+      <w:r>
+        <w:t xml:space="preserve"> </w:t>
+      </w:r>
+    </w:p>
+    <w:p>
+      <w:pPr>
+        <w:pStyle w:val="Prrafodelista"/>
+        <w:numPr>
+          <w:ilvl w:val="0"/>
+          <w:numId w:val="5"/>
+        </w:numPr>
+      </w:pPr>
+      <w:r>
+        <w:t xml:space="preserve">que existe un panel de administración al que solo pueda ingresar el usuario de tipo </w:t>
+      </w:r>
+      <w:proofErr w:type="spellStart"/>
+      <w:r>
+        <w:t>admin</w:t>
+      </w:r>
+      <w:proofErr w:type="spellEnd"/>
+      <w:r>
+        <w:t xml:space="preserve"> y desde ahí, cree y gestione proyectos y </w:t>
+      </w:r>
+      <w:r>
+        <w:t>usuarios</w:t>
+      </w:r>
+      <w:r>
+        <w:t xml:space="preserve"> </w:t>
+      </w:r>
+    </w:p>
+    <w:p>
+      <w:pPr>
+        <w:pStyle w:val="Prrafodelista"/>
+        <w:numPr>
+          <w:ilvl w:val="0"/>
+          <w:numId w:val="5"/>
+        </w:numPr>
+      </w:pPr>
+      <w:r>
+        <w:t>que si una solicitud está en estado pendiente por revisión no permita a ningún usuario generar el script.</w:t>
+      </w:r>
+      <w:r>
+        <w:t xml:space="preserve"> </w:t>
+      </w:r>
+    </w:p>
+    <w:p>
+      <w:pPr>
+        <w:pStyle w:val="Prrafodelista"/>
+        <w:numPr>
+          <w:ilvl w:val="0"/>
+          <w:numId w:val="5"/>
+        </w:numPr>
+      </w:pPr>
+      <w:r>
+        <w:t xml:space="preserve">Que cuando le </w:t>
+      </w:r>
+      <w:r>
+        <w:t>envié</w:t>
+      </w:r>
+      <w:r>
+        <w:t xml:space="preserve"> el correo al líder del proyecto incluya el link para que desde el correo pueda ir a la solicitud que requiera aprobación</w:t>
+      </w:r>
+      <w:r>
+        <w:t xml:space="preserve"> </w:t>
+      </w:r>
+    </w:p>
+    <w:p>
+      <w:pPr>
+        <w:pStyle w:val="Prrafodelista"/>
+        <w:numPr>
+          <w:ilvl w:val="0"/>
+          <w:numId w:val="5"/>
+        </w:numPr>
+      </w:pPr>
+      <w:r>
+        <w:t xml:space="preserve">Al generar el </w:t>
+      </w:r>
+      <w:r>
+        <w:t>script</w:t>
+      </w:r>
+      <w:r>
+        <w:t>, obligue a ingresar un comentario</w:t>
+      </w:r>
+      <w:r>
+        <w:t>, que al dejar el comentario se pase la solicitud a finalizada</w:t>
+      </w:r>
+      <w:r>
+        <w:t xml:space="preserve"> y le </w:t>
+      </w:r>
+      <w:r>
+        <w:t>envíe</w:t>
+      </w:r>
+      <w:r>
+        <w:t xml:space="preserve"> un correo al usuario</w:t>
+      </w:r>
+      <w:r>
+        <w:t>, adjuntando el script generado</w:t>
+      </w:r>
+    </w:p>
+    <w:p>
+      <w:pPr>
+        <w:pStyle w:val="Prrafodelista"/>
+        <w:numPr>
+          <w:ilvl w:val="0"/>
+          <w:numId w:val="5"/>
+        </w:numPr>
+      </w:pPr>
+      <w:r>
+        <w:t xml:space="preserve">Parametrizar </w:t>
       </w:r>
     </w:p>
     <w:p/>

</xml_diff>